<commit_message>
Update exercise and lab conditions and upload resources for exercise
</commit_message>
<xml_diff>
--- a/JavaScript_For_FrontEnd/06. JavaScript-for-Front-End-Introduction-to-Bootstrap/06. JavaScript-for-Front-End-Introduction-to-Bootstrap-Exercises.docx
+++ b/JavaScript_For_FrontEnd/06. JavaScript-for-Front-End-Introduction-to-Bootstrap/06. JavaScript-for-Front-End-Introduction-to-Bootstrap-Exercises.docx
@@ -5,39 +5,183 @@
     <w:p>
       <w:pPr>
         <w:pStyle w:val="Heading1"/>
-      </w:pPr>
-      <w:r>
-        <w:t>Lab: Introduction To Bootstrap - Exercises</w:t>
+        <w:jc w:val="center"/>
+      </w:pPr>
+      <w:r>
+        <w:t>Exercise</w:t>
+      </w:r>
+      <w:r>
+        <w:t>: Intr</w:t>
+      </w:r>
+      <w:r>
+        <w:t xml:space="preserve">oduction </w:t>
+      </w:r>
+      <w:r>
+        <w:t>t</w:t>
+      </w:r>
+      <w:r>
+        <w:t>o Bootstrap</w:t>
       </w:r>
     </w:p>
     <w:p>
-      <w:pPr>
-        <w:pStyle w:val="Heading2"/>
-        <w:numPr>
-          <w:ilvl w:val="0"/>
-          <w:numId w:val="42"/>
-        </w:numPr>
-      </w:pPr>
-      <w:r>
-        <w:t>Simple Design</w:t>
+      <w:r>
+        <w:t xml:space="preserve">Problems for exercises and homework for the </w:t>
+      </w:r>
+      <w:hyperlink r:id="rId8" w:anchor="lesson-8965" w:history="1">
+        <w:r>
+          <w:rPr>
+            <w:rStyle w:val="Hyperlink"/>
+          </w:rPr>
+          <w:t>"Ja</w:t>
+        </w:r>
+        <w:r>
+          <w:rPr>
+            <w:rStyle w:val="Hyperlink"/>
+          </w:rPr>
+          <w:t>vaScript For Front-End Course @</w:t>
+        </w:r>
+        <w:r>
+          <w:rPr>
+            <w:rStyle w:val="Hyperlink"/>
+          </w:rPr>
+          <w:t>SoftUni"</w:t>
+        </w:r>
+      </w:hyperlink>
+      <w:r>
+        <w:t xml:space="preserve">. </w:t>
       </w:r>
     </w:p>
     <w:p>
-      <w:r>
-        <w:t>Create a Web Page like the following:</w:t>
+      <w:pPr>
+        <w:rPr>
+          <w:lang w:val="bg-BG"/>
+        </w:rPr>
+      </w:pPr>
+      <w:r>
+        <w:t xml:space="preserve">Archive your solutions and upload them in </w:t>
+      </w:r>
+      <w:hyperlink r:id="rId9" w:anchor="lesson-8969" w:history="1">
+        <w:r>
+          <w:rPr>
+            <w:rStyle w:val="Hyperlink"/>
+          </w:rPr>
+          <w:t>course page</w:t>
+        </w:r>
+      </w:hyperlink>
+      <w:r>
+        <w:t>.</w:t>
+      </w:r>
+    </w:p>
+    <w:p>
+      <w:pPr>
+        <w:pStyle w:val="Heading2"/>
+        <w:ind w:left="357" w:hanging="357"/>
+      </w:pPr>
+      <w:r>
+        <w:t>Bootstrap Website</w:t>
+      </w:r>
+    </w:p>
+    <w:p>
+      <w:r>
+        <w:t xml:space="preserve">You are given the </w:t>
+      </w:r>
+      <w:r>
+        <w:rPr>
+          <w:b/>
+        </w:rPr>
+        <w:t>images</w:t>
+      </w:r>
+      <w:r>
+        <w:rPr>
+          <w:b/>
+        </w:rPr>
+        <w:t xml:space="preserve"> </w:t>
+      </w:r>
+      <w:r>
+        <w:t>and</w:t>
+      </w:r>
+      <w:r>
+        <w:rPr>
+          <w:b/>
+        </w:rPr>
+        <w:t xml:space="preserve"> text</w:t>
+      </w:r>
+      <w:r>
+        <w:t xml:space="preserve">. </w:t>
+      </w:r>
+      <w:r>
+        <w:t>You</w:t>
+      </w:r>
+      <w:r>
+        <w:t>r</w:t>
+      </w:r>
+      <w:r>
+        <w:t xml:space="preserve"> </w:t>
+      </w:r>
+      <w:r>
+        <w:t xml:space="preserve">task is to create entire website with </w:t>
+      </w:r>
+      <w:r>
+        <w:rPr>
+          <w:b/>
+        </w:rPr>
+        <w:t>Bootstrap</w:t>
+      </w:r>
+      <w:r>
+        <w:t xml:space="preserve">. </w:t>
+      </w:r>
+      <w:r>
+        <w:t xml:space="preserve">You are </w:t>
+      </w:r>
+      <w:r>
+        <w:rPr>
+          <w:b/>
+        </w:rPr>
+        <w:t>NOT</w:t>
+      </w:r>
+      <w:r>
+        <w:t xml:space="preserve"> allowed to use jQuery or Bootstrap plugins but you should write some custom </w:t>
+      </w:r>
+      <w:r>
+        <w:rPr>
+          <w:b/>
+        </w:rPr>
+        <w:t>CSS</w:t>
+      </w:r>
+      <w:r>
+        <w:t>.</w:t>
+      </w:r>
+      <w:r>
+        <w:t xml:space="preserve"> </w:t>
+      </w:r>
+      <w:r>
+        <w:t xml:space="preserve">Your </w:t>
+      </w:r>
+      <w:r>
+        <w:rPr>
+          <w:b/>
+          <w:bCs/>
+        </w:rPr>
+        <w:t>project structure</w:t>
+      </w:r>
+      <w:r>
+        <w:t xml:space="preserve"> should look like this:</w:t>
       </w:r>
     </w:p>
     <w:p/>
     <w:p>
+      <w:pPr>
+        <w:jc w:val="center"/>
+      </w:pPr>
       <w:r>
         <w:rPr>
           <w:noProof/>
         </w:rPr>
         <w:drawing>
-          <wp:inline distT="0" distB="0" distL="0" distR="0" wp14:anchorId="32707265" wp14:editId="479E578A">
-            <wp:extent cx="6888480" cy="2171700"/>
-            <wp:effectExtent l="0" t="0" r="7620" b="0"/>
-            <wp:docPr id="3" name="Picture 3"/>
+          <wp:inline distT="0" distB="0" distL="0" distR="0" wp14:anchorId="10B9FA96" wp14:editId="157D1532">
+            <wp:extent cx="1436077" cy="1532197"/>
+            <wp:effectExtent l="0" t="0" r="0" b="0"/>
+            <wp:docPr id="1" name="Picture 1"/>
             <wp:cNvGraphicFramePr>
               <a:graphicFrameLocks xmlns:a="http://schemas.openxmlformats.org/drawingml/2006/main" noChangeAspect="1"/>
             </wp:cNvGraphicFramePr>
@@ -45,13 +189,88 @@
               <a:graphicData uri="http://schemas.openxmlformats.org/drawingml/2006/picture">
                 <pic:pic xmlns:pic="http://schemas.openxmlformats.org/drawingml/2006/picture">
                   <pic:nvPicPr>
-                    <pic:cNvPr id="0" name="Picture 8"/>
+                    <pic:cNvPr id="1" name=""/>
+                    <pic:cNvPicPr/>
+                  </pic:nvPicPr>
+                  <pic:blipFill rotWithShape="1">
+                    <a:blip r:embed="rId10"/>
+                    <a:srcRect r="22946"/>
+                    <a:stretch/>
+                  </pic:blipFill>
+                  <pic:spPr bwMode="auto">
+                    <a:xfrm>
+                      <a:off x="0" y="0"/>
+                      <a:ext cx="1444353" cy="1541027"/>
+                    </a:xfrm>
+                    <a:prstGeom prst="rect">
+                      <a:avLst/>
+                    </a:prstGeom>
+                    <a:ln>
+                      <a:noFill/>
+                    </a:ln>
+                    <a:extLst>
+                      <a:ext uri="{53640926-AAD7-44D8-BBD7-CCE9431645EC}">
+                        <a14:shadowObscured xmlns:a14="http://schemas.microsoft.com/office/drawing/2010/main"/>
+                      </a:ext>
+                    </a:extLst>
+                  </pic:spPr>
+                </pic:pic>
+              </a:graphicData>
+            </a:graphic>
+          </wp:inline>
+        </w:drawing>
+      </w:r>
+    </w:p>
+    <w:p>
+      <w:r>
+        <w:t xml:space="preserve">The </w:t>
+      </w:r>
+      <w:r>
+        <w:rPr>
+          <w:b/>
+        </w:rPr>
+        <w:t>home</w:t>
+      </w:r>
+      <w:r>
+        <w:t xml:space="preserve"> </w:t>
+      </w:r>
+      <w:r>
+        <w:rPr>
+          <w:b/>
+        </w:rPr>
+        <w:t>page</w:t>
+      </w:r>
+      <w:r>
+        <w:t xml:space="preserve"> should looks like this:</w:t>
+      </w:r>
+    </w:p>
+    <w:p>
+      <w:pPr>
+        <w:jc w:val="center"/>
+      </w:pPr>
+      <w:r>
+        <w:rPr>
+          <w:noProof/>
+        </w:rPr>
+        <w:drawing>
+          <wp:inline distT="0" distB="0" distL="0" distR="0" wp14:anchorId="412FC33E" wp14:editId="6503B6BF">
+            <wp:extent cx="3423940" cy="4529587"/>
+            <wp:effectExtent l="0" t="0" r="5080" b="4445"/>
+            <wp:docPr id="7" name="Picture 7" descr="C:\Users\atriu\Desktop\06. JavaScript-for-Front-End-Introduction-to-Bootstrap-Exercises-Resources\screenshots\home-page.png"/>
+            <wp:cNvGraphicFramePr>
+              <a:graphicFrameLocks xmlns:a="http://schemas.openxmlformats.org/drawingml/2006/main" noChangeAspect="1"/>
+            </wp:cNvGraphicFramePr>
+            <a:graphic xmlns:a="http://schemas.openxmlformats.org/drawingml/2006/main">
+              <a:graphicData uri="http://schemas.openxmlformats.org/drawingml/2006/picture">
+                <pic:pic xmlns:pic="http://schemas.openxmlformats.org/drawingml/2006/picture">
+                  <pic:nvPicPr>
+                    <pic:cNvPr id="0" name="Picture 1" descr="C:\Users\atriu\Desktop\06. JavaScript-for-Front-End-Introduction-to-Bootstrap-Exercises-Resources\screenshots\home-page.png"/>
                     <pic:cNvPicPr>
                       <a:picLocks noChangeAspect="1" noChangeArrowheads="1"/>
                     </pic:cNvPicPr>
                   </pic:nvPicPr>
                   <pic:blipFill>
-                    <a:blip r:embed="rId8">
+                    <a:blip r:embed="rId11" cstate="print">
                       <a:extLst>
                         <a:ext uri="{28A0092B-C50C-407E-A947-70E740481C1C}">
                           <a14:useLocalDpi xmlns:a14="http://schemas.microsoft.com/office/drawing/2010/main" val="0"/>
@@ -66,7 +285,7 @@
                   <pic:spPr bwMode="auto">
                     <a:xfrm>
                       <a:off x="0" y="0"/>
-                      <a:ext cx="6888480" cy="2171700"/>
+                      <a:ext cx="3425396" cy="4531513"/>
                     </a:xfrm>
                     <a:prstGeom prst="rect">
                       <a:avLst/>
@@ -85,63 +304,52 @@
     </w:p>
     <w:p>
       <w:pPr>
-        <w:pStyle w:val="Heading3"/>
-        <w:rPr>
-          <w:rFonts w:eastAsia="MS Mincho"/>
-        </w:rPr>
-      </w:pPr>
-      <w:r>
-        <w:rPr>
-          <w:rFonts w:eastAsia="MS Mincho"/>
-        </w:rPr>
-        <w:t>Constraints</w:t>
-      </w:r>
+        <w:jc w:val="center"/>
+      </w:pPr>
     </w:p>
     <w:p>
       <w:pPr>
-        <w:pStyle w:val="ListParagraph"/>
-        <w:numPr>
-          <w:ilvl w:val="0"/>
-          <w:numId w:val="41"/>
-        </w:numPr>
-      </w:pPr>
-      <w:r>
-        <w:t>Search for bootstrap classes to make this type of styles(try to use Bootstrap only)</w:t>
-      </w:r>
+        <w:jc w:val="center"/>
+      </w:pPr>
     </w:p>
     <w:p>
-      <w:pPr>
-        <w:pStyle w:val="Heading2"/>
-        <w:numPr>
-          <w:ilvl w:val="0"/>
-          <w:numId w:val="42"/>
-        </w:numPr>
-      </w:pPr>
-      <w:r>
-        <w:t>Form</w:t>
+      <w:r>
+        <w:lastRenderedPageBreak/>
+        <w:t xml:space="preserve">The </w:t>
+      </w:r>
+      <w:r>
+        <w:rPr>
+          <w:b/>
+        </w:rPr>
+        <w:t>components</w:t>
+      </w:r>
+      <w:r>
+        <w:t xml:space="preserve"> </w:t>
+      </w:r>
+      <w:r>
+        <w:rPr>
+          <w:b/>
+        </w:rPr>
+        <w:t>page</w:t>
+      </w:r>
+      <w:r>
+        <w:t xml:space="preserve"> should looks like this:</w:t>
       </w:r>
     </w:p>
     <w:p>
       <w:pPr>
-        <w:ind w:left="360"/>
-      </w:pPr>
-      <w:r>
-        <w:t>Create a Web Page like the following.</w:t>
-      </w:r>
-    </w:p>
-    <w:p>
-      <w:pPr>
-        <w:ind w:left="360"/>
-      </w:pPr>
+        <w:jc w:val="center"/>
+      </w:pPr>
+      <w:bookmarkStart w:id="0" w:name="_GoBack"/>
       <w:r>
         <w:rPr>
           <w:noProof/>
         </w:rPr>
         <w:drawing>
-          <wp:inline distT="0" distB="0" distL="0" distR="0" wp14:anchorId="1EE14ACF" wp14:editId="19993AF6">
-            <wp:extent cx="3429000" cy="2697480"/>
-            <wp:effectExtent l="0" t="0" r="0" b="7620"/>
-            <wp:docPr id="2" name="Picture 2"/>
+          <wp:inline distT="0" distB="0" distL="0" distR="0" wp14:anchorId="53C38006" wp14:editId="690553EF">
+            <wp:extent cx="4141260" cy="4598524"/>
+            <wp:effectExtent l="0" t="0" r="0" b="0"/>
+            <wp:docPr id="17" name="Picture 17" descr="C:\Users\atriu\Desktop\06. JavaScript-for-Front-End-Introduction-to-Bootstrap-Exercises-Resources\screenshots\components-page.png"/>
             <wp:cNvGraphicFramePr>
               <a:graphicFrameLocks xmlns:a="http://schemas.openxmlformats.org/drawingml/2006/main" noChangeAspect="1"/>
             </wp:cNvGraphicFramePr>
@@ -149,13 +357,13 @@
               <a:graphicData uri="http://schemas.openxmlformats.org/drawingml/2006/picture">
                 <pic:pic xmlns:pic="http://schemas.openxmlformats.org/drawingml/2006/picture">
                   <pic:nvPicPr>
-                    <pic:cNvPr id="0" name="Picture 9"/>
+                    <pic:cNvPr id="0" name="Picture 2" descr="C:\Users\atriu\Desktop\06. JavaScript-for-Front-End-Introduction-to-Bootstrap-Exercises-Resources\screenshots\components-page.png"/>
                     <pic:cNvPicPr>
                       <a:picLocks noChangeAspect="1" noChangeArrowheads="1"/>
                     </pic:cNvPicPr>
                   </pic:nvPicPr>
                   <pic:blipFill>
-                    <a:blip r:embed="rId9">
+                    <a:blip r:embed="rId12" cstate="print">
                       <a:extLst>
                         <a:ext uri="{28A0092B-C50C-407E-A947-70E740481C1C}">
                           <a14:useLocalDpi xmlns:a14="http://schemas.microsoft.com/office/drawing/2010/main" val="0"/>
@@ -170,7 +378,7 @@
                   <pic:spPr bwMode="auto">
                     <a:xfrm>
                       <a:off x="0" y="0"/>
-                      <a:ext cx="3429000" cy="2697480"/>
+                      <a:ext cx="4149462" cy="4607632"/>
                     </a:xfrm>
                     <a:prstGeom prst="rect">
                       <a:avLst/>
@@ -186,110 +394,49 @@
           </wp:inline>
         </w:drawing>
       </w:r>
+      <w:bookmarkEnd w:id="0"/>
     </w:p>
     <w:p>
       <w:pPr>
-        <w:ind w:left="360"/>
-      </w:pPr>
-      <w:r>
-        <w:t xml:space="preserve">Create one file: </w:t>
+        <w:jc w:val="center"/>
+      </w:pPr>
+    </w:p>
+    <w:p>
+      <w:r>
+        <w:t xml:space="preserve">The </w:t>
       </w:r>
       <w:r>
         <w:rPr>
           <w:b/>
         </w:rPr>
-        <w:t>"form.html"</w:t>
-      </w:r>
-      <w:r>
-        <w:t>.</w:t>
+        <w:t>blog</w:t>
+      </w:r>
+      <w:r>
+        <w:t xml:space="preserve"> </w:t>
+      </w:r>
+      <w:r>
+        <w:rPr>
+          <w:b/>
+        </w:rPr>
+        <w:t>page</w:t>
+      </w:r>
+      <w:r>
+        <w:t xml:space="preserve"> should looks like this:</w:t>
       </w:r>
     </w:p>
     <w:p>
       <w:pPr>
-        <w:pStyle w:val="Heading3"/>
-        <w:rPr>
-          <w:rStyle w:val="CodeChar"/>
-          <w:rFonts w:eastAsia="MS Mincho"/>
-          <w:b/>
-        </w:rPr>
-      </w:pPr>
-      <w:r>
-        <w:rPr>
-          <w:rFonts w:eastAsia="MS Mincho"/>
-        </w:rPr>
-        <w:t>Constraints</w:t>
-      </w:r>
-    </w:p>
-    <w:p>
-      <w:pPr>
-        <w:ind w:left="360"/>
-        <w:rPr>
-          <w:rStyle w:val="CodeChar"/>
-          <w:rFonts w:cs="Arial"/>
-        </w:rPr>
-      </w:pPr>
-      <w:r>
-        <w:rPr>
-          <w:rStyle w:val="CodeChar"/>
-          <w:rFonts w:cs="Arial"/>
-        </w:rPr>
-        <w:t>Search for:</w:t>
-      </w:r>
-      <w:r>
-        <w:t xml:space="preserve"> </w:t>
-      </w:r>
-      <w:hyperlink r:id="rId10" w:history="1">
-        <w:r>
-          <w:rPr>
-            <w:rStyle w:val="Hyperlink"/>
-            <w:rFonts w:cs="Arial"/>
-          </w:rPr>
-          <w:t>Bootstrap Glyphicons</w:t>
-        </w:r>
-      </w:hyperlink>
-    </w:p>
-    <w:p>
-      <w:pPr>
-        <w:pStyle w:val="ListParagraph"/>
-        <w:ind w:left="770"/>
         <w:jc w:val="center"/>
-      </w:pPr>
-    </w:p>
-    <w:p/>
-    <w:p>
-      <w:pPr>
-        <w:pStyle w:val="Heading2"/>
-        <w:numPr>
-          <w:ilvl w:val="0"/>
-          <w:numId w:val="42"/>
-        </w:numPr>
-      </w:pPr>
-      <w:r>
-        <w:lastRenderedPageBreak/>
-        <w:t>Clean Blog</w:t>
-      </w:r>
-    </w:p>
-    <w:p>
-      <w:pPr>
-        <w:ind w:left="360"/>
-      </w:pPr>
-      <w:r>
-        <w:t>Create a Web Page like the following:</w:t>
-      </w:r>
-    </w:p>
-    <w:p>
-      <w:pPr>
-        <w:ind w:left="360"/>
       </w:pPr>
       <w:r>
         <w:rPr>
           <w:noProof/>
         </w:rPr>
         <w:drawing>
-          <wp:inline distT="0" distB="0" distL="0" distR="0" wp14:anchorId="43FFB0EE" wp14:editId="5E75F80E">
-            <wp:extent cx="6553200" cy="3467100"/>
-            <wp:effectExtent l="0" t="0" r="0" b="0"/>
-            <wp:docPr id="1" name="Picture 1"/>
+          <wp:inline distT="0" distB="0" distL="0" distR="0" wp14:anchorId="45CBF9A8" wp14:editId="59DB10FF">
+            <wp:extent cx="4179713" cy="3439557"/>
+            <wp:effectExtent l="0" t="0" r="0" b="8890"/>
+            <wp:docPr id="20" name="Picture 20" descr="C:\Users\atriu\Desktop\06. JavaScript-for-Front-End-Introduction-to-Bootstrap-Exercises-Resources\screenshots\blog-page.png"/>
             <wp:cNvGraphicFramePr>
               <a:graphicFrameLocks xmlns:a="http://schemas.openxmlformats.org/drawingml/2006/main" noChangeAspect="1"/>
             </wp:cNvGraphicFramePr>
@@ -297,13 +444,13 @@
               <a:graphicData uri="http://schemas.openxmlformats.org/drawingml/2006/picture">
                 <pic:pic xmlns:pic="http://schemas.openxmlformats.org/drawingml/2006/picture">
                   <pic:nvPicPr>
-                    <pic:cNvPr id="0" name="Picture 11"/>
+                    <pic:cNvPr id="0" name="Picture 3" descr="C:\Users\atriu\Desktop\06. JavaScript-for-Front-End-Introduction-to-Bootstrap-Exercises-Resources\screenshots\blog-page.png"/>
                     <pic:cNvPicPr>
                       <a:picLocks noChangeAspect="1" noChangeArrowheads="1"/>
                     </pic:cNvPicPr>
                   </pic:nvPicPr>
                   <pic:blipFill>
-                    <a:blip r:embed="rId11">
+                    <a:blip r:embed="rId13" cstate="print">
                       <a:extLst>
                         <a:ext uri="{28A0092B-C50C-407E-A947-70E740481C1C}">
                           <a14:useLocalDpi xmlns:a14="http://schemas.microsoft.com/office/drawing/2010/main" val="0"/>
@@ -318,7 +465,7 @@
                   <pic:spPr bwMode="auto">
                     <a:xfrm>
                       <a:off x="0" y="0"/>
-                      <a:ext cx="6553200" cy="3467100"/>
+                      <a:ext cx="4184219" cy="3443265"/>
                     </a:xfrm>
                     <a:prstGeom prst="rect">
                       <a:avLst/>
@@ -335,167 +482,76 @@
         </w:drawing>
       </w:r>
     </w:p>
-    <w:p/>
     <w:p>
       <w:pPr>
+        <w:jc w:val="center"/>
+        <w:rPr>
+          <w:lang w:val="bg-BG"/>
+        </w:rPr>
+      </w:pPr>
+    </w:p>
+    <w:p>
+      <w:r>
+        <w:lastRenderedPageBreak/>
+        <w:t xml:space="preserve">Your </w:t>
+      </w:r>
+      <w:r>
+        <w:t xml:space="preserve">website should have three pages and navigation </w:t>
+      </w:r>
+      <w:r>
         <w:rPr>
           <w:b/>
         </w:rPr>
-      </w:pPr>
-      <w:r>
-        <w:t xml:space="preserve">Create one file: </w:t>
-      </w:r>
-      <w:r>
-        <w:rPr>
-          <w:b/>
-        </w:rPr>
-        <w:t>"</w:t>
-      </w:r>
-      <w:r>
-        <w:rPr>
-          <w:b/>
-        </w:rPr>
-        <w:t>blog</w:t>
-      </w:r>
-      <w:r>
-        <w:rPr>
-          <w:b/>
-        </w:rPr>
-        <w:t>.html"</w:t>
+        <w:t>between</w:t>
+      </w:r>
+      <w:r>
+        <w:t xml:space="preserve"> them.</w:t>
+      </w:r>
+      <w:r>
+        <w:t xml:space="preserve"> </w:t>
       </w:r>
     </w:p>
     <w:p>
-      <w:pPr>
+      <w:r>
         <w:rPr>
-          <w:b/>
+          <w:noProof/>
         </w:rPr>
-      </w:pPr>
-    </w:p>
-    <w:p>
-      <w:pPr>
-        <w:pStyle w:val="Heading3"/>
-        <w:rPr>
-          <w:rStyle w:val="CodeChar"/>
-          <w:rFonts w:eastAsia="MS Mincho"/>
-          <w:b/>
-        </w:rPr>
-      </w:pPr>
-      <w:r>
-        <w:rPr>
-          <w:rFonts w:eastAsia="MS Mincho"/>
-        </w:rPr>
-        <w:t>Constraints</w:t>
-      </w:r>
-    </w:p>
-    <w:p>
-      <w:pPr>
-        <w:ind w:left="360"/>
-        <w:rPr>
-          <w:rStyle w:val="CodeChar"/>
-          <w:rFonts w:cs="Arial"/>
-        </w:rPr>
-      </w:pPr>
-      <w:r>
-        <w:rPr>
-          <w:rStyle w:val="CodeChar"/>
-          <w:rFonts w:cs="Arial"/>
-        </w:rPr>
-        <w:t>Use random picture for background</w:t>
-      </w:r>
-    </w:p>
-    <w:p>
-      <w:pPr>
-        <w:ind w:left="360"/>
-        <w:rPr>
-          <w:rStyle w:val="CodeChar"/>
-          <w:rFonts w:cs="Arial"/>
-        </w:rPr>
-      </w:pPr>
-      <w:r>
-        <w:rPr>
-          <w:rStyle w:val="CodeChar"/>
-          <w:rFonts w:cs="Arial"/>
-        </w:rPr>
-        <w:t>Search in:</w:t>
-      </w:r>
-    </w:p>
-    <w:p>
-      <w:pPr>
-        <w:ind w:left="360"/>
-        <w:rPr>
-          <w:rStyle w:val="CodeChar"/>
-          <w:rFonts w:cs="Arial"/>
-        </w:rPr>
-      </w:pPr>
-      <w:hyperlink r:id="rId12" w:history="1">
-        <w:r>
-          <w:rPr>
-            <w:rStyle w:val="Hyperlink"/>
-            <w:rFonts w:ascii="Consolas" w:hAnsi="Consolas" w:cs="Arial"/>
-          </w:rPr>
-          <w:t>https://hackerthemes.com/bootstrap-cheatsheet/</w:t>
-        </w:r>
-      </w:hyperlink>
-    </w:p>
-    <w:p>
-      <w:pPr>
-        <w:ind w:left="360"/>
-        <w:rPr>
-          <w:rStyle w:val="CodeChar"/>
-          <w:rFonts w:cs="Arial"/>
-        </w:rPr>
-      </w:pPr>
-      <w:r>
-        <w:rPr>
-          <w:rStyle w:val="CodeChar"/>
-          <w:rFonts w:cs="Arial"/>
-        </w:rPr>
-        <w:t>and</w:t>
-      </w:r>
-    </w:p>
-    <w:p>
-      <w:pPr>
-        <w:ind w:left="360"/>
-        <w:rPr>
-          <w:rStyle w:val="CodeChar"/>
-          <w:rFonts w:cs="Arial"/>
-        </w:rPr>
-      </w:pPr>
-      <w:hyperlink r:id="rId13" w:history="1">
-        <w:r>
-          <w:rPr>
-            <w:rStyle w:val="Hyperlink"/>
-            <w:rFonts w:ascii="Consolas" w:hAnsi="Consolas" w:cs="Arial"/>
-          </w:rPr>
-          <w:t>https://getbootstrap.com/docs/4.0/getting-started/introduction/</w:t>
-        </w:r>
-      </w:hyperlink>
-    </w:p>
-    <w:p>
-      <w:pPr>
-        <w:ind w:left="360"/>
-        <w:rPr>
-          <w:rStyle w:val="CodeChar"/>
-          <w:rFonts w:cs="Arial"/>
-        </w:rPr>
-      </w:pPr>
-    </w:p>
-    <w:p>
-      <w:pPr>
-        <w:ind w:left="360"/>
-        <w:rPr>
-          <w:rStyle w:val="CodeChar"/>
-          <w:rFonts w:cs="Arial"/>
-          <w:lang w:val="bg-BG"/>
-        </w:rPr>
-      </w:pPr>
-    </w:p>
-    <w:p>
-      <w:pPr>
-        <w:rPr>
-          <w:b/>
-        </w:rPr>
-      </w:pPr>
+        <w:drawing>
+          <wp:inline distT="0" distB="0" distL="0" distR="0" wp14:anchorId="608FD3E8" wp14:editId="706D5563">
+            <wp:extent cx="6626225" cy="330835"/>
+            <wp:effectExtent l="0" t="0" r="3175" b="0"/>
+            <wp:docPr id="5" name="Picture 5"/>
+            <wp:cNvGraphicFramePr>
+              <a:graphicFrameLocks xmlns:a="http://schemas.openxmlformats.org/drawingml/2006/main" noChangeAspect="1"/>
+            </wp:cNvGraphicFramePr>
+            <a:graphic xmlns:a="http://schemas.openxmlformats.org/drawingml/2006/main">
+              <a:graphicData uri="http://schemas.openxmlformats.org/drawingml/2006/picture">
+                <pic:pic xmlns:pic="http://schemas.openxmlformats.org/drawingml/2006/picture">
+                  <pic:nvPicPr>
+                    <pic:cNvPr id="1" name=""/>
+                    <pic:cNvPicPr/>
+                  </pic:nvPicPr>
+                  <pic:blipFill>
+                    <a:blip r:embed="rId14"/>
+                    <a:stretch>
+                      <a:fillRect/>
+                    </a:stretch>
+                  </pic:blipFill>
+                  <pic:spPr>
+                    <a:xfrm>
+                      <a:off x="0" y="0"/>
+                      <a:ext cx="6626225" cy="330835"/>
+                    </a:xfrm>
+                    <a:prstGeom prst="rect">
+                      <a:avLst/>
+                    </a:prstGeom>
+                  </pic:spPr>
+                </pic:pic>
+              </a:graphicData>
+            </a:graphic>
+          </wp:inline>
+        </w:drawing>
+      </w:r>
     </w:p>
     <w:p/>
     <w:p>
@@ -505,14 +561,291 @@
           <w:ilvl w:val="0"/>
           <w:numId w:val="0"/>
         </w:numPr>
-        <w:ind w:left="360"/>
-      </w:pPr>
-      <w:bookmarkStart w:id="0" w:name="_GoBack"/>
-      <w:bookmarkEnd w:id="0"/>
+      </w:pPr>
+      <w:r>
+        <w:t>Constraints</w:t>
+      </w:r>
+      <w:r>
+        <w:t>:</w:t>
+      </w:r>
+    </w:p>
+    <w:p>
+      <w:pPr>
+        <w:pStyle w:val="ListParagraph"/>
+        <w:numPr>
+          <w:ilvl w:val="0"/>
+          <w:numId w:val="44"/>
+        </w:numPr>
+      </w:pPr>
+      <w:r>
+        <w:t xml:space="preserve">Use “Lato” </w:t>
+      </w:r>
+      <w:r>
+        <w:t>for</w:t>
+      </w:r>
+      <w:r>
+        <w:t xml:space="preserve"> </w:t>
+      </w:r>
+      <w:r>
+        <w:rPr>
+          <w:b/>
+        </w:rPr>
+        <w:t>main font</w:t>
+      </w:r>
+      <w:r>
+        <w:t xml:space="preserve"> </w:t>
+      </w:r>
+      <w:r>
+        <w:t>–</w:t>
+      </w:r>
+      <w:r>
+        <w:t xml:space="preserve"> </w:t>
+      </w:r>
+      <w:hyperlink r:id="rId15" w:history="1">
+        <w:r>
+          <w:rPr>
+            <w:rStyle w:val="Hyperlink"/>
+          </w:rPr>
+          <w:t>https://fonts.google.com/specimen/Lato?selection.family=Lato</w:t>
+        </w:r>
+      </w:hyperlink>
+    </w:p>
+    <w:p>
+      <w:pPr>
+        <w:pStyle w:val="ListParagraph"/>
+        <w:numPr>
+          <w:ilvl w:val="0"/>
+          <w:numId w:val="44"/>
+        </w:numPr>
+      </w:pPr>
+      <w:r>
+        <w:t>Use “</w:t>
+      </w:r>
+      <w:r>
+        <w:t>Catamaran</w:t>
+      </w:r>
+      <w:r>
+        <w:t xml:space="preserve">” for </w:t>
+      </w:r>
+      <w:r>
+        <w:rPr>
+          <w:b/>
+        </w:rPr>
+        <w:t>headings</w:t>
+      </w:r>
+      <w:r>
+        <w:rPr>
+          <w:b/>
+        </w:rPr>
+        <w:t xml:space="preserve"> </w:t>
+      </w:r>
+      <w:r>
+        <w:t xml:space="preserve"> </w:t>
+      </w:r>
+      <w:r>
+        <w:t>(</w:t>
+      </w:r>
+      <w:r>
+        <w:rPr>
+          <w:b/>
+        </w:rPr>
+        <w:t>font-weight:800</w:t>
+      </w:r>
+      <w:r>
+        <w:t xml:space="preserve">) </w:t>
+      </w:r>
+      <w:r>
+        <w:t>–</w:t>
+      </w:r>
+      <w:r>
+        <w:t xml:space="preserve"> </w:t>
+      </w:r>
+      <w:hyperlink r:id="rId16" w:history="1">
+        <w:r>
+          <w:rPr>
+            <w:rStyle w:val="Hyperlink"/>
+          </w:rPr>
+          <w:t>https://fonts.google.com/specimen/Catamaran?selection.family=Catamaran</w:t>
+        </w:r>
+      </w:hyperlink>
+    </w:p>
+    <w:p>
+      <w:pPr>
+        <w:pStyle w:val="ListParagraph"/>
+        <w:numPr>
+          <w:ilvl w:val="0"/>
+          <w:numId w:val="44"/>
+        </w:numPr>
+      </w:pPr>
+      <w:r>
+        <w:t xml:space="preserve">Use background-color: </w:t>
+      </w:r>
+      <w:r>
+        <w:rPr>
+          <w:b/>
+        </w:rPr>
+        <w:t>#343A40</w:t>
+      </w:r>
+    </w:p>
+    <w:p>
+      <w:pPr>
+        <w:pStyle w:val="ListParagraph"/>
+        <w:numPr>
+          <w:ilvl w:val="0"/>
+          <w:numId w:val="44"/>
+        </w:numPr>
+      </w:pPr>
+      <w:r>
+        <w:t xml:space="preserve">Make sure that your website is </w:t>
+      </w:r>
+      <w:r>
+        <w:rPr>
+          <w:b/>
+        </w:rPr>
+        <w:t>responsive</w:t>
+      </w:r>
+    </w:p>
+    <w:p>
+      <w:pPr>
+        <w:pStyle w:val="Heading2"/>
+        <w:numPr>
+          <w:ilvl w:val="0"/>
+          <w:numId w:val="0"/>
+        </w:numPr>
+      </w:pPr>
+      <w:r>
+        <w:t>Hints:</w:t>
+      </w:r>
+    </w:p>
+    <w:p>
+      <w:pPr>
+        <w:pStyle w:val="ListParagraph"/>
+        <w:numPr>
+          <w:ilvl w:val="0"/>
+          <w:numId w:val="43"/>
+        </w:numPr>
+      </w:pPr>
+      <w:r>
+        <w:t xml:space="preserve">You can reuse </w:t>
+      </w:r>
+      <w:r>
+        <w:rPr>
+          <w:b/>
+        </w:rPr>
+        <w:t>navigation bar</w:t>
+      </w:r>
+      <w:r>
+        <w:t xml:space="preserve"> and </w:t>
+      </w:r>
+      <w:r>
+        <w:rPr>
+          <w:b/>
+        </w:rPr>
+        <w:t>footer</w:t>
+      </w:r>
+    </w:p>
+    <w:p>
+      <w:pPr>
+        <w:pStyle w:val="ListParagraph"/>
+        <w:numPr>
+          <w:ilvl w:val="0"/>
+          <w:numId w:val="43"/>
+        </w:numPr>
+      </w:pPr>
+      <w:r>
+        <w:t xml:space="preserve">You can search for </w:t>
+      </w:r>
+      <w:r>
+        <w:rPr>
+          <w:b/>
+        </w:rPr>
+        <w:t>Blog</w:t>
+      </w:r>
+      <w:r>
+        <w:t xml:space="preserve"> </w:t>
+      </w:r>
+      <w:r>
+        <w:rPr>
+          <w:b/>
+        </w:rPr>
+        <w:t>E</w:t>
+      </w:r>
+      <w:r>
+        <w:rPr>
+          <w:b/>
+        </w:rPr>
+        <w:t>xample</w:t>
+      </w:r>
+      <w:r>
+        <w:t xml:space="preserve"> on </w:t>
+      </w:r>
+      <w:r>
+        <w:rPr>
+          <w:b/>
+        </w:rPr>
+        <w:t>B</w:t>
+      </w:r>
+      <w:r>
+        <w:rPr>
+          <w:b/>
+        </w:rPr>
+        <w:t>ootstrap</w:t>
+      </w:r>
+      <w:r>
+        <w:t xml:space="preserve"> official documentation</w:t>
+      </w:r>
+    </w:p>
+    <w:p>
+      <w:pPr>
+        <w:pStyle w:val="ListParagraph"/>
+        <w:numPr>
+          <w:ilvl w:val="0"/>
+          <w:numId w:val="43"/>
+        </w:numPr>
+      </w:pPr>
+      <w:r>
+        <w:t xml:space="preserve">Import </w:t>
+      </w:r>
+      <w:r>
+        <w:rPr>
+          <w:b/>
+        </w:rPr>
+        <w:t>fonts</w:t>
+      </w:r>
+      <w:r>
+        <w:t xml:space="preserve"> at custom </w:t>
+      </w:r>
+      <w:r>
+        <w:rPr>
+          <w:b/>
+        </w:rPr>
+        <w:t>CSS</w:t>
+      </w:r>
+      <w:r>
+        <w:t xml:space="preserve"> file </w:t>
+      </w:r>
+    </w:p>
+    <w:p>
+      <w:pPr>
+        <w:pStyle w:val="ListParagraph"/>
+        <w:numPr>
+          <w:ilvl w:val="0"/>
+          <w:numId w:val="43"/>
+        </w:numPr>
+      </w:pPr>
+      <w:r>
+        <w:t xml:space="preserve">Style heading with image for background in your </w:t>
+      </w:r>
+      <w:r>
+        <w:rPr>
+          <w:b/>
+        </w:rPr>
+        <w:t>custom CSS</w:t>
+      </w:r>
     </w:p>
     <w:sectPr>
-      <w:headerReference w:type="default" r:id="rId14"/>
-      <w:footerReference w:type="default" r:id="rId15"/>
+      <w:headerReference w:type="default" r:id="rId17"/>
+      <w:footerReference w:type="default" r:id="rId18"/>
       <w:pgSz w:w="11909" w:h="16834" w:code="9"/>
       <w:pgMar w:top="567" w:right="737" w:bottom="1077" w:left="737" w:header="567" w:footer="794" w:gutter="0"/>
       <w:cols w:space="720"/>
@@ -688,7 +1021,7 @@
         </mc:Choice>
         <mc:Fallback>
           <w:pict>
-            <v:line w14:anchorId="1417975E" id="Straight Connector 19" o:spid="_x0000_s1026" style="position:absolute;flip:y;z-index:251660288;visibility:visible;mso-wrap-style:square;mso-width-percent:0;mso-height-percent:0;mso-wrap-distance-left:9pt;mso-wrap-distance-top:0;mso-wrap-distance-right:9pt;mso-wrap-distance-bottom:0;mso-position-horizontal:absolute;mso-position-horizontal-relative:text;mso-position-vertical:absolute;mso-position-vertical-relative:text;mso-width-percent:0;mso-height-percent:0;mso-width-relative:page;mso-height-relative:page" from="-.1pt,5.2pt" to="520.7pt,5.2pt" o:gfxdata="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" strokecolor="#f37123" strokeweight="1pt">
+            <v:line w14:anchorId="59947C62" id="Straight Connector 19" o:spid="_x0000_s1026" style="position:absolute;flip:y;z-index:251660288;visibility:visible;mso-wrap-style:square;mso-width-percent:0;mso-height-percent:0;mso-wrap-distance-left:9pt;mso-wrap-distance-top:0;mso-wrap-distance-right:9pt;mso-wrap-distance-bottom:0;mso-position-horizontal:absolute;mso-position-horizontal-relative:text;mso-position-vertical:absolute;mso-position-vertical-relative:text;mso-width-percent:0;mso-height-percent:0;mso-width-relative:page;mso-height-relative:page" from="-.1pt,5.2pt" to="520.7pt,5.2pt" o:gfxdata="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" strokecolor="#f37123" strokeweight="1pt">
               <v:stroke endcap="round"/>
             </v:line>
           </w:pict>
@@ -811,7 +1144,7 @@
                                 <wp:extent cx="201930" cy="201930"/>
                                 <wp:effectExtent l="0" t="0" r="7620" b="7620"/>
                                 <wp:docPr id="12" name="Picture 12">
-                                  <a:hlinkClick xmlns:a="http://schemas.openxmlformats.org/drawingml/2006/main" r:id="rId1"/>
+                                  <a:hlinkClick xmlns:a="http://schemas.openxmlformats.org/drawingml/2006/main" r:id="rId3"/>
                                 </wp:docPr>
                                 <wp:cNvGraphicFramePr>
                                   <a:graphicFrameLocks xmlns:a="http://schemas.openxmlformats.org/drawingml/2006/main" noChangeAspect="1"/>
@@ -1442,7 +1775,7 @@
                               <pic:pic xmlns:pic="http://schemas.openxmlformats.org/drawingml/2006/picture">
                                 <pic:nvPicPr>
                                   <pic:cNvPr id="0" name="Picture 19">
-                                    <a:hlinkClick r:id="rId1"/>
+                                    <a:hlinkClick r:id="rId3"/>
                                   </pic:cNvPr>
                                   <pic:cNvPicPr>
                                     <a:picLocks noChangeAspect="1" noChangeArrowheads="1"/>
@@ -2214,7 +2547,7 @@
                               <w:sz w:val="18"/>
                               <w:szCs w:val="18"/>
                             </w:rPr>
-                            <w:t>2</w:t>
+                            <w:t>3</w:t>
                           </w:r>
                           <w:r>
                             <w:rPr>
@@ -2335,7 +2668,7 @@
                         <w:sz w:val="18"/>
                         <w:szCs w:val="18"/>
                       </w:rPr>
-                      <w:t>2</w:t>
+                      <w:t>3</w:t>
                     </w:r>
                     <w:r>
                       <w:rPr>
@@ -5950,6 +6283,119 @@
     </w:lvl>
   </w:abstractNum>
   <w:abstractNum w:abstractNumId="35" w15:restartNumberingAfterBreak="0">
+    <w:nsid w:val="63B97D58"/>
+    <w:multiLevelType w:val="hybridMultilevel"/>
+    <w:tmpl w:val="C4F47C0E"/>
+    <w:lvl w:ilvl="0" w:tplc="04090001">
+      <w:start w:val="1"/>
+      <w:numFmt w:val="bullet"/>
+      <w:lvlText w:val=""/>
+      <w:lvlJc w:val="left"/>
+      <w:pPr>
+        <w:ind w:left="720" w:hanging="360"/>
+      </w:pPr>
+      <w:rPr>
+        <w:rFonts w:ascii="Symbol" w:hAnsi="Symbol" w:hint="default"/>
+      </w:rPr>
+    </w:lvl>
+    <w:lvl w:ilvl="1" w:tplc="04090003" w:tentative="1">
+      <w:start w:val="1"/>
+      <w:numFmt w:val="bullet"/>
+      <w:lvlText w:val="o"/>
+      <w:lvlJc w:val="left"/>
+      <w:pPr>
+        <w:ind w:left="1440" w:hanging="360"/>
+      </w:pPr>
+      <w:rPr>
+        <w:rFonts w:ascii="Courier New" w:hAnsi="Courier New" w:cs="Courier New" w:hint="default"/>
+      </w:rPr>
+    </w:lvl>
+    <w:lvl w:ilvl="2" w:tplc="04090005" w:tentative="1">
+      <w:start w:val="1"/>
+      <w:numFmt w:val="bullet"/>
+      <w:lvlText w:val=""/>
+      <w:lvlJc w:val="left"/>
+      <w:pPr>
+        <w:ind w:left="2160" w:hanging="360"/>
+      </w:pPr>
+      <w:rPr>
+        <w:rFonts w:ascii="Wingdings" w:hAnsi="Wingdings" w:hint="default"/>
+      </w:rPr>
+    </w:lvl>
+    <w:lvl w:ilvl="3" w:tplc="04090001" w:tentative="1">
+      <w:start w:val="1"/>
+      <w:numFmt w:val="bullet"/>
+      <w:lvlText w:val=""/>
+      <w:lvlJc w:val="left"/>
+      <w:pPr>
+        <w:ind w:left="2880" w:hanging="360"/>
+      </w:pPr>
+      <w:rPr>
+        <w:rFonts w:ascii="Symbol" w:hAnsi="Symbol" w:hint="default"/>
+      </w:rPr>
+    </w:lvl>
+    <w:lvl w:ilvl="4" w:tplc="04090003" w:tentative="1">
+      <w:start w:val="1"/>
+      <w:numFmt w:val="bullet"/>
+      <w:lvlText w:val="o"/>
+      <w:lvlJc w:val="left"/>
+      <w:pPr>
+        <w:ind w:left="3600" w:hanging="360"/>
+      </w:pPr>
+      <w:rPr>
+        <w:rFonts w:ascii="Courier New" w:hAnsi="Courier New" w:cs="Courier New" w:hint="default"/>
+      </w:rPr>
+    </w:lvl>
+    <w:lvl w:ilvl="5" w:tplc="04090005" w:tentative="1">
+      <w:start w:val="1"/>
+      <w:numFmt w:val="bullet"/>
+      <w:lvlText w:val=""/>
+      <w:lvlJc w:val="left"/>
+      <w:pPr>
+        <w:ind w:left="4320" w:hanging="360"/>
+      </w:pPr>
+      <w:rPr>
+        <w:rFonts w:ascii="Wingdings" w:hAnsi="Wingdings" w:hint="default"/>
+      </w:rPr>
+    </w:lvl>
+    <w:lvl w:ilvl="6" w:tplc="04090001" w:tentative="1">
+      <w:start w:val="1"/>
+      <w:numFmt w:val="bullet"/>
+      <w:lvlText w:val=""/>
+      <w:lvlJc w:val="left"/>
+      <w:pPr>
+        <w:ind w:left="5040" w:hanging="360"/>
+      </w:pPr>
+      <w:rPr>
+        <w:rFonts w:ascii="Symbol" w:hAnsi="Symbol" w:hint="default"/>
+      </w:rPr>
+    </w:lvl>
+    <w:lvl w:ilvl="7" w:tplc="04090003" w:tentative="1">
+      <w:start w:val="1"/>
+      <w:numFmt w:val="bullet"/>
+      <w:lvlText w:val="o"/>
+      <w:lvlJc w:val="left"/>
+      <w:pPr>
+        <w:ind w:left="5760" w:hanging="360"/>
+      </w:pPr>
+      <w:rPr>
+        <w:rFonts w:ascii="Courier New" w:hAnsi="Courier New" w:cs="Courier New" w:hint="default"/>
+      </w:rPr>
+    </w:lvl>
+    <w:lvl w:ilvl="8" w:tplc="04090005" w:tentative="1">
+      <w:start w:val="1"/>
+      <w:numFmt w:val="bullet"/>
+      <w:lvlText w:val=""/>
+      <w:lvlJc w:val="left"/>
+      <w:pPr>
+        <w:ind w:left="6480" w:hanging="360"/>
+      </w:pPr>
+      <w:rPr>
+        <w:rFonts w:ascii="Wingdings" w:hAnsi="Wingdings" w:hint="default"/>
+      </w:rPr>
+    </w:lvl>
+  </w:abstractNum>
+  <w:abstractNum w:abstractNumId="36" w15:restartNumberingAfterBreak="0">
     <w:nsid w:val="6B944EC9"/>
     <w:multiLevelType w:val="hybridMultilevel"/>
     <w:tmpl w:val="8076D1AC"/>
@@ -6062,7 +6508,120 @@
       </w:rPr>
     </w:lvl>
   </w:abstractNum>
-  <w:abstractNum w:abstractNumId="36" w15:restartNumberingAfterBreak="0">
+  <w:abstractNum w:abstractNumId="37" w15:restartNumberingAfterBreak="0">
+    <w:nsid w:val="6EAC7C4E"/>
+    <w:multiLevelType w:val="hybridMultilevel"/>
+    <w:tmpl w:val="010A5D0A"/>
+    <w:lvl w:ilvl="0" w:tplc="04090001">
+      <w:start w:val="1"/>
+      <w:numFmt w:val="bullet"/>
+      <w:lvlText w:val=""/>
+      <w:lvlJc w:val="left"/>
+      <w:pPr>
+        <w:ind w:left="720" w:hanging="360"/>
+      </w:pPr>
+      <w:rPr>
+        <w:rFonts w:ascii="Symbol" w:hAnsi="Symbol" w:hint="default"/>
+      </w:rPr>
+    </w:lvl>
+    <w:lvl w:ilvl="1" w:tplc="04090003" w:tentative="1">
+      <w:start w:val="1"/>
+      <w:numFmt w:val="bullet"/>
+      <w:lvlText w:val="o"/>
+      <w:lvlJc w:val="left"/>
+      <w:pPr>
+        <w:ind w:left="1440" w:hanging="360"/>
+      </w:pPr>
+      <w:rPr>
+        <w:rFonts w:ascii="Courier New" w:hAnsi="Courier New" w:cs="Courier New" w:hint="default"/>
+      </w:rPr>
+    </w:lvl>
+    <w:lvl w:ilvl="2" w:tplc="04090005" w:tentative="1">
+      <w:start w:val="1"/>
+      <w:numFmt w:val="bullet"/>
+      <w:lvlText w:val=""/>
+      <w:lvlJc w:val="left"/>
+      <w:pPr>
+        <w:ind w:left="2160" w:hanging="360"/>
+      </w:pPr>
+      <w:rPr>
+        <w:rFonts w:ascii="Wingdings" w:hAnsi="Wingdings" w:hint="default"/>
+      </w:rPr>
+    </w:lvl>
+    <w:lvl w:ilvl="3" w:tplc="04090001" w:tentative="1">
+      <w:start w:val="1"/>
+      <w:numFmt w:val="bullet"/>
+      <w:lvlText w:val=""/>
+      <w:lvlJc w:val="left"/>
+      <w:pPr>
+        <w:ind w:left="2880" w:hanging="360"/>
+      </w:pPr>
+      <w:rPr>
+        <w:rFonts w:ascii="Symbol" w:hAnsi="Symbol" w:hint="default"/>
+      </w:rPr>
+    </w:lvl>
+    <w:lvl w:ilvl="4" w:tplc="04090003" w:tentative="1">
+      <w:start w:val="1"/>
+      <w:numFmt w:val="bullet"/>
+      <w:lvlText w:val="o"/>
+      <w:lvlJc w:val="left"/>
+      <w:pPr>
+        <w:ind w:left="3600" w:hanging="360"/>
+      </w:pPr>
+      <w:rPr>
+        <w:rFonts w:ascii="Courier New" w:hAnsi="Courier New" w:cs="Courier New" w:hint="default"/>
+      </w:rPr>
+    </w:lvl>
+    <w:lvl w:ilvl="5" w:tplc="04090005" w:tentative="1">
+      <w:start w:val="1"/>
+      <w:numFmt w:val="bullet"/>
+      <w:lvlText w:val=""/>
+      <w:lvlJc w:val="left"/>
+      <w:pPr>
+        <w:ind w:left="4320" w:hanging="360"/>
+      </w:pPr>
+      <w:rPr>
+        <w:rFonts w:ascii="Wingdings" w:hAnsi="Wingdings" w:hint="default"/>
+      </w:rPr>
+    </w:lvl>
+    <w:lvl w:ilvl="6" w:tplc="04090001" w:tentative="1">
+      <w:start w:val="1"/>
+      <w:numFmt w:val="bullet"/>
+      <w:lvlText w:val=""/>
+      <w:lvlJc w:val="left"/>
+      <w:pPr>
+        <w:ind w:left="5040" w:hanging="360"/>
+      </w:pPr>
+      <w:rPr>
+        <w:rFonts w:ascii="Symbol" w:hAnsi="Symbol" w:hint="default"/>
+      </w:rPr>
+    </w:lvl>
+    <w:lvl w:ilvl="7" w:tplc="04090003" w:tentative="1">
+      <w:start w:val="1"/>
+      <w:numFmt w:val="bullet"/>
+      <w:lvlText w:val="o"/>
+      <w:lvlJc w:val="left"/>
+      <w:pPr>
+        <w:ind w:left="5760" w:hanging="360"/>
+      </w:pPr>
+      <w:rPr>
+        <w:rFonts w:ascii="Courier New" w:hAnsi="Courier New" w:cs="Courier New" w:hint="default"/>
+      </w:rPr>
+    </w:lvl>
+    <w:lvl w:ilvl="8" w:tplc="04090005" w:tentative="1">
+      <w:start w:val="1"/>
+      <w:numFmt w:val="bullet"/>
+      <w:lvlText w:val=""/>
+      <w:lvlJc w:val="left"/>
+      <w:pPr>
+        <w:ind w:left="6480" w:hanging="360"/>
+      </w:pPr>
+      <w:rPr>
+        <w:rFonts w:ascii="Wingdings" w:hAnsi="Wingdings" w:hint="default"/>
+      </w:rPr>
+    </w:lvl>
+  </w:abstractNum>
+  <w:abstractNum w:abstractNumId="38" w15:restartNumberingAfterBreak="0">
     <w:nsid w:val="6EBD0C51"/>
     <w:multiLevelType w:val="hybridMultilevel"/>
     <w:tmpl w:val="5C28EE1A"/>
@@ -6175,7 +6734,7 @@
       </w:rPr>
     </w:lvl>
   </w:abstractNum>
-  <w:abstractNum w:abstractNumId="37" w15:restartNumberingAfterBreak="0">
+  <w:abstractNum w:abstractNumId="39" w15:restartNumberingAfterBreak="0">
     <w:nsid w:val="75F22415"/>
     <w:multiLevelType w:val="hybridMultilevel"/>
     <w:tmpl w:val="DB2EF382"/>
@@ -6261,7 +6820,7 @@
       </w:pPr>
     </w:lvl>
   </w:abstractNum>
-  <w:abstractNum w:abstractNumId="38" w15:restartNumberingAfterBreak="0">
+  <w:abstractNum w:abstractNumId="40" w15:restartNumberingAfterBreak="0">
     <w:nsid w:val="766D73FB"/>
     <w:multiLevelType w:val="hybridMultilevel"/>
     <w:tmpl w:val="646AC9A6"/>
@@ -6350,7 +6909,7 @@
       </w:pPr>
     </w:lvl>
   </w:abstractNum>
-  <w:abstractNum w:abstractNumId="39" w15:restartNumberingAfterBreak="0">
+  <w:abstractNum w:abstractNumId="41" w15:restartNumberingAfterBreak="0">
     <w:nsid w:val="771A7929"/>
     <w:multiLevelType w:val="hybridMultilevel"/>
     <w:tmpl w:val="B5EA489E"/>
@@ -6463,7 +7022,7 @@
       </w:rPr>
     </w:lvl>
   </w:abstractNum>
-  <w:abstractNum w:abstractNumId="40" w15:restartNumberingAfterBreak="0">
+  <w:abstractNum w:abstractNumId="42" w15:restartNumberingAfterBreak="0">
     <w:nsid w:val="7A0155B4"/>
     <w:multiLevelType w:val="hybridMultilevel"/>
     <w:tmpl w:val="581A57DA"/>
@@ -6576,7 +7135,7 @@
       </w:rPr>
     </w:lvl>
   </w:abstractNum>
-  <w:abstractNum w:abstractNumId="41" w15:restartNumberingAfterBreak="0">
+  <w:abstractNum w:abstractNumId="43" w15:restartNumberingAfterBreak="0">
     <w:nsid w:val="7A5D1CCF"/>
     <w:multiLevelType w:val="hybridMultilevel"/>
     <w:tmpl w:val="90FEE588"/>
@@ -6693,7 +7252,7 @@
     <w:abstractNumId w:val="0"/>
   </w:num>
   <w:num w:numId="2">
-    <w:abstractNumId w:val="40"/>
+    <w:abstractNumId w:val="42"/>
   </w:num>
   <w:num w:numId="3">
     <w:abstractNumId w:val="9"/>
@@ -6762,13 +7321,13 @@
     <w:abstractNumId w:val="10"/>
   </w:num>
   <w:num w:numId="16">
-    <w:abstractNumId w:val="35"/>
+    <w:abstractNumId w:val="36"/>
   </w:num>
   <w:num w:numId="17">
     <w:abstractNumId w:val="24"/>
   </w:num>
   <w:num w:numId="18">
-    <w:abstractNumId w:val="39"/>
+    <w:abstractNumId w:val="41"/>
   </w:num>
   <w:num w:numId="19">
     <w:abstractNumId w:val="32"/>
@@ -6801,7 +7360,7 @@
     <w:abstractNumId w:val="17"/>
   </w:num>
   <w:num w:numId="29">
-    <w:abstractNumId w:val="38"/>
+    <w:abstractNumId w:val="40"/>
   </w:num>
   <w:num w:numId="30">
     <w:abstractNumId w:val="20"/>
@@ -6813,13 +7372,13 @@
     <w:abstractNumId w:val="33"/>
   </w:num>
   <w:num w:numId="33">
-    <w:abstractNumId w:val="36"/>
+    <w:abstractNumId w:val="38"/>
   </w:num>
   <w:num w:numId="34">
     <w:abstractNumId w:val="22"/>
   </w:num>
   <w:num w:numId="35">
-    <w:abstractNumId w:val="37"/>
+    <w:abstractNumId w:val="39"/>
   </w:num>
   <w:num w:numId="36">
     <w:abstractNumId w:val="6"/>
@@ -6834,13 +7393,19 @@
     <w:abstractNumId w:val="27"/>
   </w:num>
   <w:num w:numId="40">
-    <w:abstractNumId w:val="41"/>
+    <w:abstractNumId w:val="43"/>
   </w:num>
   <w:num w:numId="41">
     <w:abstractNumId w:val="3"/>
   </w:num>
   <w:num w:numId="42">
     <w:abstractNumId w:val="29"/>
+  </w:num>
+  <w:num w:numId="43">
+    <w:abstractNumId w:val="35"/>
+  </w:num>
+  <w:num w:numId="44">
+    <w:abstractNumId w:val="37"/>
   </w:num>
 </w:numbering>
 </file>
@@ -7700,6 +8265,11 @@
     <w:name w:val="None"/>
     <w:rsid w:val="000B155F"/>
   </w:style>
+  <w:style w:type="character" w:customStyle="1" w:styleId="collection-drawer-emphasized-code">
+    <w:name w:val="collection-drawer-emphasized-code"/>
+    <w:basedOn w:val="DefaultParagraphFont"/>
+    <w:rsid w:val="00131019"/>
+  </w:style>
 </w:styles>
 </file>
 
@@ -7993,7 +8563,7 @@
 </file>
 
 <file path=customXml/itemProps1.xml><?xml version="1.0" encoding="utf-8"?>
-<ds:datastoreItem xmlns:ds="http://schemas.openxmlformats.org/officeDocument/2006/customXml" ds:itemID="{E572126D-9FA1-4AB1-9D92-DECD4201B833}">
+<ds:datastoreItem xmlns:ds="http://schemas.openxmlformats.org/officeDocument/2006/customXml" ds:itemID="{41A594FD-0BDE-4421-BAD0-7F078BA6ABE0}">
   <ds:schemaRefs>
     <ds:schemaRef ds:uri="http://schemas.openxmlformats.org/officeDocument/2006/bibliography"/>
   </ds:schemaRefs>

</xml_diff>